<commit_message>
update reply final question
</commit_message>
<xml_diff>
--- a/sre-assessment-template-observing-cloud-resources.docx
+++ b/sre-assessment-template-observing-cloud-resources.docx
@@ -384,8 +384,6 @@
                 <w:color w:val="2E3D49"/>
               </w:rPr>
             </w:pPr>
-            <w:bookmarkStart w:id="3" w:name="_GoBack"/>
-            <w:bookmarkEnd w:id="3"/>
             <w:r>
               <w:rPr>
                 <w:rFonts w:ascii="Open Sans" w:eastAsia="Open Sans" w:hAnsi="Open Sans" w:cs="Open Sans"/>
@@ -431,7 +429,7 @@
                 <w:i/>
                 <w:color w:val="2E3D49"/>
               </w:rPr>
-              <w:t>[TODO: identify host metric]</w:t>
+              <w:t>Available Memory Bytes</w:t>
             </w:r>
           </w:p>
         </w:tc>
@@ -460,7 +458,11 @@
                 <w:i/>
                 <w:color w:val="2E3D49"/>
               </w:rPr>
-              <w:t>[TODO: copy screenshot of the corresponding metric dashboard here]</w:t>
+              <w:pict>
+                <v:shape id="_x0000_i1028" type="#_x0000_t75" style="width:379.7pt;height:224.85pt">
+                  <v:imagedata r:id="rId9" o:title="available-memory-bytes"/>
+                </v:shape>
+              </w:pict>
             </w:r>
           </w:p>
         </w:tc>
@@ -495,7 +497,7 @@
                 <w:i/>
                 <w:color w:val="2E3D49"/>
               </w:rPr>
-              <w:t>[TODO: identify host metric]</w:t>
+              <w:t>Disk I/O</w:t>
             </w:r>
           </w:p>
         </w:tc>
@@ -524,7 +526,11 @@
                 <w:i/>
                 <w:color w:val="2E3D49"/>
               </w:rPr>
-              <w:t>[TODO: copy screenshot of the corresponding metric dashboard here]</w:t>
+              <w:pict>
+                <v:shape id="_x0000_i1031" type="#_x0000_t75" style="width:380.4pt;height:224.85pt">
+                  <v:imagedata r:id="rId10" o:title="disk-io"/>
+                </v:shape>
+              </w:pict>
             </w:r>
           </w:p>
         </w:tc>
@@ -559,7 +565,8 @@
                 <w:i/>
                 <w:color w:val="2E3D49"/>
               </w:rPr>
-              <w:t>[TODO: identify host metric]</w:t>
+              <w:lastRenderedPageBreak/>
+              <w:t>Network Received in Bytes</w:t>
             </w:r>
           </w:p>
         </w:tc>
@@ -588,7 +595,11 @@
                 <w:i/>
                 <w:color w:val="2E3D49"/>
               </w:rPr>
-              <w:t>[TODO: copy screenshot of the corresponding metric dashboard here]</w:t>
+              <w:pict>
+                <v:shape id="_x0000_i1032" type="#_x0000_t75" style="width:380.4pt;height:225.5pt">
+                  <v:imagedata r:id="rId11" o:title="network-received-in-bytes"/>
+                </v:shape>
+              </w:pict>
             </w:r>
           </w:p>
         </w:tc>
@@ -738,14 +749,7 @@
                 <w:rFonts w:ascii="Open Sans" w:eastAsia="Open Sans" w:hAnsi="Open Sans" w:cs="Open Sans"/>
                 <w:color w:val="2E3D49"/>
               </w:rPr>
-              <w:t xml:space="preserve">2. The development team is in the early stages of planning to build a new </w:t>
-            </w:r>
-            <w:r>
-              <w:rPr>
-                <w:rFonts w:ascii="Open Sans" w:eastAsia="Open Sans" w:hAnsi="Open Sans" w:cs="Open Sans"/>
-                <w:color w:val="2E3D49"/>
-              </w:rPr>
-              <w:t>product. Identify two roles of the SRE team that should be invited to the meeting and why.</w:t>
+              <w:t>2. The development team is in the early stages of planning to build a new product. Identify two roles of the SRE team that should be invited to the meeting and why.</w:t>
             </w:r>
           </w:p>
         </w:tc>
@@ -876,8 +880,8 @@
           <w:szCs w:val="36"/>
         </w:rPr>
       </w:pPr>
-      <w:bookmarkStart w:id="4" w:name="_b4ckjil5fcb2" w:colFirst="0" w:colLast="0"/>
-      <w:bookmarkEnd w:id="4"/>
+      <w:bookmarkStart w:id="3" w:name="_b4ckjil5fcb2" w:colFirst="0" w:colLast="0"/>
+      <w:bookmarkEnd w:id="3"/>
       <w:r>
         <w:br w:type="page"/>
       </w:r>
@@ -889,8 +893,8 @@
           <w:rFonts w:ascii="Open Sans" w:eastAsia="Open Sans" w:hAnsi="Open Sans" w:cs="Open Sans"/>
         </w:rPr>
       </w:pPr>
-      <w:bookmarkStart w:id="5" w:name="_q3uil49jdfn3" w:colFirst="0" w:colLast="0"/>
-      <w:bookmarkEnd w:id="5"/>
+      <w:bookmarkStart w:id="4" w:name="_q3uil49jdfn3" w:colFirst="0" w:colLast="0"/>
+      <w:bookmarkEnd w:id="4"/>
       <w:r>
         <w:rPr>
           <w:rFonts w:ascii="Open Sans" w:eastAsia="Open Sans" w:hAnsi="Open Sans" w:cs="Open Sans"/>
@@ -1044,7 +1048,11 @@
                 <w:i/>
                 <w:color w:val="2E3D49"/>
               </w:rPr>
-              <w:t>[TODO: copy screenshot here]</w:t>
+              <w:pict>
+                <v:shape id="_x0000_i1033" type="#_x0000_t75" style="width:543.4pt;height:320.6pt">
+                  <v:imagedata r:id="rId12" o:title="healthy-check"/>
+                </v:shape>
+              </w:pict>
             </w:r>
           </w:p>
         </w:tc>
@@ -1129,7 +1137,12 @@
                 <w:i/>
                 <w:color w:val="2E3D49"/>
               </w:rPr>
-              <w:t>[TODO: copy screenshot here]</w:t>
+              <w:lastRenderedPageBreak/>
+              <w:pict>
+                <v:shape id="_x0000_i1034" type="#_x0000_t75" style="width:543.4pt;height:321.3pt">
+                  <v:imagedata r:id="rId13" o:title="total-firing"/>
+                </v:shape>
+              </w:pict>
             </w:r>
           </w:p>
         </w:tc>
@@ -1200,7 +1213,11 @@
                 <w:i/>
                 <w:color w:val="2E3D49"/>
               </w:rPr>
-              <w:t>[TODO: copy screenshot here]</w:t>
+              <w:pict>
+                <v:shape id="_x0000_i1035" type="#_x0000_t75" style="width:542.7pt;height:320.6pt">
+                  <v:imagedata r:id="rId14" o:title="alert-rule-list"/>
+                </v:shape>
+              </w:pict>
             </w:r>
           </w:p>
         </w:tc>
@@ -1216,9 +1233,10 @@
           <w:szCs w:val="36"/>
         </w:rPr>
       </w:pPr>
-      <w:bookmarkStart w:id="6" w:name="_th67ivn5rhnm" w:colFirst="0" w:colLast="0"/>
-      <w:bookmarkEnd w:id="6"/>
+      <w:bookmarkStart w:id="5" w:name="_th67ivn5rhnm" w:colFirst="0" w:colLast="0"/>
+      <w:bookmarkEnd w:id="5"/>
       <w:r>
+        <w:lastRenderedPageBreak/>
         <w:br w:type="page"/>
       </w:r>
     </w:p>
@@ -1229,8 +1247,8 @@
           <w:rFonts w:ascii="Open Sans" w:eastAsia="Open Sans" w:hAnsi="Open Sans" w:cs="Open Sans"/>
         </w:rPr>
       </w:pPr>
-      <w:bookmarkStart w:id="7" w:name="_bq7almfa6pe8" w:colFirst="0" w:colLast="0"/>
-      <w:bookmarkEnd w:id="7"/>
+      <w:bookmarkStart w:id="6" w:name="_bq7almfa6pe8" w:colFirst="0" w:colLast="0"/>
+      <w:bookmarkEnd w:id="6"/>
       <w:r>
         <w:rPr>
           <w:rFonts w:ascii="Open Sans" w:eastAsia="Open Sans" w:hAnsi="Open Sans" w:cs="Open Sans"/>
@@ -1350,7 +1368,7 @@
                           <pic:cNvPicPr preferRelativeResize="0"/>
                         </pic:nvPicPr>
                         <pic:blipFill>
-                          <a:blip r:embed="rId9"/>
+                          <a:blip r:embed="rId15"/>
                           <a:srcRect/>
                           <a:stretch>
                             <a:fillRect/>
@@ -1405,13 +1423,7 @@
               <w:rPr>
                 <w:rFonts w:ascii="Open Sans" w:eastAsia="Open Sans" w:hAnsi="Open Sans" w:cs="Open Sans"/>
               </w:rPr>
-              <w:t>4</w:t>
-            </w:r>
-            <w:r>
-              <w:rPr>
-                <w:rFonts w:ascii="Open Sans" w:eastAsia="Open Sans" w:hAnsi="Open Sans" w:cs="Open Sans"/>
-              </w:rPr>
-              <w:t xml:space="preserve">a. Given the above graph, where does it show that the API endpoint is down? Where on the graph does this show that the API is healthy again? </w:t>
+              <w:t xml:space="preserve">4a. Given the above graph, where does it show that the API endpoint is down? Where on the graph does this show that the API is healthy again? </w:t>
             </w:r>
           </w:p>
         </w:tc>
@@ -1714,7 +1726,7 @@
                           <pic:cNvPicPr preferRelativeResize="0"/>
                         </pic:nvPicPr>
                         <pic:blipFill>
-                          <a:blip r:embed="rId10"/>
+                          <a:blip r:embed="rId16"/>
                           <a:srcRect/>
                           <a:stretch>
                             <a:fillRect/>
@@ -1805,7 +1817,7 @@
                 <w:i/>
                 <w:color w:val="2E3D49"/>
               </w:rPr>
-              <w:t>[TODO: Type your answer here]</w:t>
+              <w:t>10.0.0.68:9100 had the increase in traffice, the latest in graph that it receive about 4900 bytes</w:t>
             </w:r>
           </w:p>
         </w:tc>
@@ -1868,14 +1880,16 @@
                 <w:rFonts w:ascii="Open Sans" w:eastAsia="Open Sans" w:hAnsi="Open Sans" w:cs="Open Sans"/>
               </w:rPr>
             </w:pPr>
-            <w:r>
-              <w:rPr>
-                <w:rFonts w:ascii="Open Sans" w:eastAsia="Open Sans" w:hAnsi="Open Sans" w:cs="Open Sans"/>
-                <w:i/>
-                <w:color w:val="2E3D49"/>
-              </w:rPr>
-              <w:t>[TODO: Type your answer here]</w:t>
-            </w:r>
+            <w:bookmarkStart w:id="7" w:name="_GoBack"/>
+            <w:r>
+              <w:rPr>
+                <w:rFonts w:ascii="Open Sans" w:eastAsia="Open Sans" w:hAnsi="Open Sans" w:cs="Open Sans"/>
+                <w:i/>
+                <w:color w:val="2E3D49"/>
+              </w:rPr>
+              <w:t xml:space="preserve">SysAdmin would be intersted in this graph, because in this role, they will need to monitoring </w:t>
+            </w:r>
+            <w:bookmarkEnd w:id="7"/>
           </w:p>
         </w:tc>
       </w:tr>
@@ -1895,7 +1909,7 @@
       <w:bookmarkEnd w:id="9"/>
     </w:p>
     <w:sectPr>
-      <w:footerReference w:type="default" r:id="rId11"/>
+      <w:footerReference w:type="default" r:id="rId17"/>
       <w:pgSz w:w="12240" w:h="15840"/>
       <w:pgMar w:top="576" w:right="576" w:bottom="576" w:left="576" w:header="720" w:footer="0" w:gutter="0"/>
       <w:pgNumType w:start="1"/>
@@ -2927,7 +2941,7 @@
 </file>
 
 <file path=customXml/itemProps1.xml><?xml version="1.0" encoding="utf-8"?>
-<ds:datastoreItem xmlns:ds="http://schemas.openxmlformats.org/officeDocument/2006/customXml" ds:itemID="{C03B3C51-0619-417B-AEC3-8FACAFD7CBEC}">
+<ds:datastoreItem xmlns:ds="http://schemas.openxmlformats.org/officeDocument/2006/customXml" ds:itemID="{BE8F9050-EC2D-47C2-8EDE-81746CD4FE53}">
   <ds:schemaRefs>
     <ds:schemaRef ds:uri="http://schemas.openxmlformats.org/officeDocument/2006/bibliography"/>
   </ds:schemaRefs>

</xml_diff>